<commit_message>
Site updated: 2017-03-06 18:11:11
</commit_message>
<xml_diff>
--- a/images/JVM结构图.docx
+++ b/images/JVM结构图.docx
@@ -3,8 +3,6 @@
 <w:document xmlns:wpc="http://schemas.microsoft.com/office/word/2010/wordprocessingCanvas" xmlns:mc="http://schemas.openxmlformats.org/markup-compatibility/2006" xmlns:o="urn:schemas-microsoft-com:office:office" xmlns:r="http://schemas.openxmlformats.org/officeDocument/2006/relationships" xmlns:m="http://schemas.openxmlformats.org/officeDocument/2006/math" xmlns:v="urn:schemas-microsoft-com:vml" xmlns:wp14="http://schemas.microsoft.com/office/word/2010/wordprocessingDrawing" xmlns:wp="http://schemas.openxmlformats.org/drawingml/2006/wordprocessingDrawing" xmlns:w="http://schemas.openxmlformats.org/wordprocessingml/2006/main" xmlns:w14="http://schemas.microsoft.com/office/word/2010/wordml" xmlns:w10="urn:schemas-microsoft-com:office:word" xmlns:w15="http://schemas.microsoft.com/office/word/2012/wordml" xmlns:wpg="http://schemas.microsoft.com/office/word/2010/wordprocessingGroup" xmlns:wpi="http://schemas.microsoft.com/office/word/2010/wordprocessingInk" xmlns:wne="http://schemas.microsoft.com/office/word/2006/wordml" xmlns:wps="http://schemas.microsoft.com/office/word/2010/wordprocessingShape" xmlns:wpsCustomData="http://www.wps.cn/officeDocument/2013/wpsCustomData" mc:Ignorable="w14 w15 wp14">
   <w:body>
     <w:p>
-      <w:bookmarkStart w:id="0" w:name="_GoBack"/>
-      <w:bookmarkEnd w:id="0"/>
       <w:r>
         <w:rPr>
           <w:sz w:val="21"/>
@@ -2288,6 +2286,8 @@
           </mc:Fallback>
         </mc:AlternateContent>
       </w:r>
+      <w:bookmarkStart w:id="0" w:name="_GoBack"/>
+      <w:bookmarkEnd w:id="0"/>
       <w:r>
         <w:rPr>
           <w:sz w:val="21"/>
@@ -2471,7 +2471,7 @@
                                 <w:rFonts w:hint="eastAsia"/>
                                 <w:lang w:val="en-US" w:eastAsia="zh-CN"/>
                               </w:rPr>
-                              <w:t>蓝色为线程共享</w:t>
+                              <w:t>绿色为线程共享</w:t>
                             </w:r>
                           </w:p>
                           <w:p>
@@ -2702,7 +2702,7 @@
                           <w:rFonts w:hint="eastAsia"/>
                           <w:lang w:val="en-US" w:eastAsia="zh-CN"/>
                         </w:rPr>
-                        <w:t>蓝色为线程共享</w:t>
+                        <w:t>绿色为线程共享</w:t>
                       </w:r>
                     </w:p>
                     <w:p>
@@ -2962,7 +2962,7 @@
           </mc:Choice>
           <mc:Fallback>
             <w:pict>
-              <v:shape id="_x0000_s1026" o:spid="_x0000_s1026" o:spt="32" type="#_x0000_t32" style="position:absolute;left:0pt;flip:x;margin-left:216.95pt;margin-top:127.65pt;height:106.5pt;width:0.6pt;z-index:251671552;mso-width-relative:page;mso-height-relative:page;" filled="f" stroked="t" coordsize="21600,21600" o:gfxdata="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">
+              <v:shape id="_x0000_s1026" o:spid="_x0000_s1026" o:spt="32" type="#_x0000_t32" style="position:absolute;left:0pt;flip:x;margin-left:216.95pt;margin-top:127.65pt;height:106.5pt;width:0.6pt;z-index:251671552;mso-width-relative:page;mso-height-relative:page;" filled="f" stroked="t" coordsize="21600,21600" o:gfxdata="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">
                 <v:fill on="f" focussize="0,0"/>
                 <v:stroke weight="0.5pt" color="#5B9BD5 [3204]" miterlimit="8" joinstyle="miter" startarrow="open" endarrow="open"/>
                 <v:imagedata o:title=""/>

</xml_diff>